<commit_message>
Update Dossier de développement logiciel.docx
</commit_message>
<xml_diff>
--- a/Dossier de développement logiciel.docx
+++ b/Dossier de développement logiciel.docx
@@ -76,8 +76,9 @@
           <w:szCs w:val="32"/>
           <w:lang w:val="fr-FR"/>
         </w:rPr>
-        <w:t xml:space="preserve">Jules Doumèche </w:t>
-      </w:r>
+        <w:t xml:space="preserve">Jules </w:t>
+      </w:r>
+      <w:proofErr w:type="spellStart"/>
       <w:r>
         <w:rPr>
           <w:rFonts w:ascii="Cambria Math" w:hAnsi="Cambria Math" w:cs="Levenim MT"/>
@@ -85,8 +86,9 @@
           <w:szCs w:val="32"/>
           <w:lang w:val="fr-FR"/>
         </w:rPr>
-        <w:t>&amp;</w:t>
-      </w:r>
+        <w:t>Doumèche</w:t>
+      </w:r>
+      <w:proofErr w:type="spellEnd"/>
       <w:r>
         <w:rPr>
           <w:rFonts w:ascii="Cambria Math" w:hAnsi="Cambria Math" w:cs="Levenim MT"/>
@@ -94,19 +96,17 @@
           <w:szCs w:val="32"/>
           <w:lang w:val="fr-FR"/>
         </w:rPr>
-        <w:t xml:space="preserve"> Gwenole Martin</w:t>
-      </w:r>
-    </w:p>
-    <w:p>
-      <w:pPr>
-        <w:jc w:val="center"/>
+        <w:t xml:space="preserve"> </w:t>
+      </w:r>
+      <w:r>
         <w:rPr>
           <w:rFonts w:ascii="Cambria Math" w:hAnsi="Cambria Math" w:cs="Levenim MT"/>
           <w:sz w:val="32"/>
           <w:szCs w:val="32"/>
           <w:lang w:val="fr-FR"/>
         </w:rPr>
-      </w:pPr>
+        <w:t>&amp;</w:t>
+      </w:r>
       <w:r>
         <w:rPr>
           <w:rFonts w:ascii="Cambria Math" w:hAnsi="Cambria Math" w:cs="Levenim MT"/>
@@ -114,7 +114,7 @@
           <w:szCs w:val="32"/>
           <w:lang w:val="fr-FR"/>
         </w:rPr>
-        <w:t>2019</w:t>
+        <w:t xml:space="preserve"> Gw</w:t>
       </w:r>
       <w:r>
         <w:rPr>
@@ -123,7 +123,54 @@
           <w:szCs w:val="32"/>
           <w:lang w:val="fr-FR"/>
         </w:rPr>
-        <w:t xml:space="preserve"> - </w:t>
+        <w:t>é</w:t>
+      </w:r>
+      <w:r>
+        <w:rPr>
+          <w:rFonts w:ascii="Cambria Math" w:hAnsi="Cambria Math" w:cs="Levenim MT"/>
+          <w:sz w:val="32"/>
+          <w:szCs w:val="32"/>
+          <w:lang w:val="fr-FR"/>
+        </w:rPr>
+        <w:t>nol</w:t>
+      </w:r>
+      <w:r>
+        <w:rPr>
+          <w:rFonts w:ascii="Cambria Math" w:hAnsi="Cambria Math" w:cs="Levenim MT"/>
+          <w:sz w:val="32"/>
+          <w:szCs w:val="32"/>
+          <w:lang w:val="fr-FR"/>
+        </w:rPr>
+        <w:t>é</w:t>
+      </w:r>
+      <w:r>
+        <w:rPr>
+          <w:rFonts w:ascii="Cambria Math" w:hAnsi="Cambria Math" w:cs="Levenim MT"/>
+          <w:sz w:val="32"/>
+          <w:szCs w:val="32"/>
+          <w:lang w:val="fr-FR"/>
+        </w:rPr>
+        <w:t xml:space="preserve"> Martin</w:t>
+      </w:r>
+    </w:p>
+    <w:p>
+      <w:pPr>
+        <w:jc w:val="center"/>
+        <w:rPr>
+          <w:rFonts w:ascii="Cambria Math" w:hAnsi="Cambria Math" w:cs="Levenim MT"/>
+          <w:sz w:val="32"/>
+          <w:szCs w:val="32"/>
+          <w:lang w:val="fr-FR"/>
+        </w:rPr>
+      </w:pPr>
+      <w:r>
+        <w:rPr>
+          <w:rFonts w:ascii="Cambria Math" w:hAnsi="Cambria Math" w:cs="Levenim MT"/>
+          <w:sz w:val="32"/>
+          <w:szCs w:val="32"/>
+          <w:lang w:val="fr-FR"/>
+        </w:rPr>
+        <w:t xml:space="preserve">2019 - </w:t>
       </w:r>
       <w:r>
         <w:rPr>
@@ -923,13 +970,6 @@
             </w:rPr>
             <w:t>4</w:t>
           </w:r>
-        </w:p>
-        <w:p>
-          <w:pPr>
-            <w:rPr>
-              <w:lang w:val="fr-FR"/>
-            </w:rPr>
-          </w:pPr>
         </w:p>
         <w:p>
           <w:pPr>
@@ -1108,7 +1148,29 @@
           <w:szCs w:val="28"/>
           <w:lang w:val="fr-FR"/>
         </w:rPr>
-        <w:t>Scenario</w:t>
+        <w:t>Sc</w:t>
+      </w:r>
+      <w:r>
+        <w:rPr>
+          <w:rFonts w:ascii="Levenim MT" w:hAnsi="Levenim MT" w:cs="Levenim MT"/>
+          <w:b/>
+          <w:bCs/>
+          <w:sz w:val="28"/>
+          <w:szCs w:val="28"/>
+          <w:lang w:val="fr-FR"/>
+        </w:rPr>
+        <w:t>é</w:t>
+      </w:r>
+      <w:r>
+        <w:rPr>
+          <w:rFonts w:ascii="Levenim MT" w:hAnsi="Levenim MT" w:cs="Levenim MT"/>
+          <w:b/>
+          <w:bCs/>
+          <w:sz w:val="28"/>
+          <w:szCs w:val="28"/>
+          <w:lang w:val="fr-FR"/>
+        </w:rPr>
+        <w:t>nario</w:t>
       </w:r>
     </w:p>
     <w:p>
@@ -1476,9 +1538,41 @@
           <w:szCs w:val="28"/>
           <w:lang w:val="fr-FR"/>
         </w:rPr>
-        <w:t>S</w:t>
-      </w:r>
-      <w:r>
+        <w:t>Sprint 3</w:t>
+      </w:r>
+    </w:p>
+    <w:p>
+      <w:pPr>
+        <w:ind w:left="720"/>
+        <w:rPr>
+          <w:rFonts w:ascii="Cambria Math" w:hAnsi="Cambria Math" w:cs="Levenim MT"/>
+          <w:lang w:val="fr-FR"/>
+        </w:rPr>
+      </w:pPr>
+      <w:r>
+        <w:rPr>
+          <w:rFonts w:ascii="Cambria Math" w:hAnsi="Cambria Math" w:cs="Levenim MT"/>
+          <w:lang w:val="fr-FR"/>
+        </w:rPr>
+        <w:t>///</w:t>
+      </w:r>
+    </w:p>
+    <w:p>
+      <w:pPr>
+        <w:ind w:left="720"/>
+        <w:rPr>
+          <w:rFonts w:ascii="Cambria Math" w:hAnsi="Cambria Math" w:cs="Levenim MT"/>
+          <w:lang w:val="fr-FR"/>
+        </w:rPr>
+      </w:pPr>
+    </w:p>
+    <w:p>
+      <w:pPr>
+        <w:pStyle w:val="Paragraphedeliste"/>
+        <w:numPr>
+          <w:ilvl w:val="1"/>
+          <w:numId w:val="1"/>
+        </w:numPr>
         <w:rPr>
           <w:rFonts w:ascii="Levenim MT" w:hAnsi="Levenim MT" w:cs="Levenim MT"/>
           <w:b/>
@@ -1487,7 +1581,17 @@
           <w:szCs w:val="28"/>
           <w:lang w:val="fr-FR"/>
         </w:rPr>
-        <w:t>print 3</w:t>
+      </w:pPr>
+      <w:r>
+        <w:rPr>
+          <w:rFonts w:ascii="Levenim MT" w:hAnsi="Levenim MT" w:cs="Levenim MT"/>
+          <w:b/>
+          <w:bCs/>
+          <w:sz w:val="28"/>
+          <w:szCs w:val="28"/>
+          <w:lang w:val="fr-FR"/>
+        </w:rPr>
+        <w:t>Sprint 4</w:t>
       </w:r>
     </w:p>
     <w:p>
@@ -1540,82 +1644,7 @@
           <w:szCs w:val="28"/>
           <w:lang w:val="fr-FR"/>
         </w:rPr>
-        <w:t xml:space="preserve">Sprint </w:t>
-      </w:r>
-      <w:r>
-        <w:rPr>
-          <w:rFonts w:ascii="Levenim MT" w:hAnsi="Levenim MT" w:cs="Levenim MT"/>
-          <w:b/>
-          <w:bCs/>
-          <w:sz w:val="28"/>
-          <w:szCs w:val="28"/>
-          <w:lang w:val="fr-FR"/>
-        </w:rPr>
-        <w:t>4</w:t>
-      </w:r>
-    </w:p>
-    <w:p>
-      <w:pPr>
-        <w:ind w:left="720"/>
-        <w:rPr>
-          <w:rFonts w:ascii="Cambria Math" w:hAnsi="Cambria Math" w:cs="Levenim MT"/>
-          <w:lang w:val="fr-FR"/>
-        </w:rPr>
-      </w:pPr>
-      <w:r>
-        <w:rPr>
-          <w:rFonts w:ascii="Cambria Math" w:hAnsi="Cambria Math" w:cs="Levenim MT"/>
-          <w:lang w:val="fr-FR"/>
-        </w:rPr>
-        <w:t>///</w:t>
-      </w:r>
-    </w:p>
-    <w:p>
-      <w:pPr>
-        <w:ind w:left="720"/>
-        <w:rPr>
-          <w:rFonts w:ascii="Cambria Math" w:hAnsi="Cambria Math" w:cs="Levenim MT"/>
-          <w:lang w:val="fr-FR"/>
-        </w:rPr>
-      </w:pPr>
-    </w:p>
-    <w:p>
-      <w:pPr>
-        <w:pStyle w:val="Paragraphedeliste"/>
-        <w:numPr>
-          <w:ilvl w:val="1"/>
-          <w:numId w:val="1"/>
-        </w:numPr>
-        <w:rPr>
-          <w:rFonts w:ascii="Levenim MT" w:hAnsi="Levenim MT" w:cs="Levenim MT"/>
-          <w:b/>
-          <w:bCs/>
-          <w:sz w:val="28"/>
-          <w:szCs w:val="28"/>
-          <w:lang w:val="fr-FR"/>
-        </w:rPr>
-      </w:pPr>
-      <w:r>
-        <w:rPr>
-          <w:rFonts w:ascii="Levenim MT" w:hAnsi="Levenim MT" w:cs="Levenim MT"/>
-          <w:b/>
-          <w:bCs/>
-          <w:sz w:val="28"/>
-          <w:szCs w:val="28"/>
-          <w:lang w:val="fr-FR"/>
-        </w:rPr>
-        <w:t xml:space="preserve">Sprint </w:t>
-      </w:r>
-      <w:r>
-        <w:rPr>
-          <w:rFonts w:ascii="Levenim MT" w:hAnsi="Levenim MT" w:cs="Levenim MT"/>
-          <w:b/>
-          <w:bCs/>
-          <w:sz w:val="28"/>
-          <w:szCs w:val="28"/>
-          <w:lang w:val="fr-FR"/>
-        </w:rPr>
-        <w:t>5</w:t>
+        <w:t>Sprint 5</w:t>
       </w:r>
     </w:p>
     <w:p>
@@ -1728,8 +1757,6 @@
           <w:szCs w:val="24"/>
         </w:rPr>
       </w:pPr>
-      <w:bookmarkStart w:id="0" w:name="_GoBack"/>
-      <w:bookmarkEnd w:id="0"/>
       <w:r>
         <w:rPr>
           <w:rFonts w:ascii="Cambria Math" w:hAnsi="Cambria Math" w:cs="Levenim MT"/>
@@ -1850,18 +1877,7 @@
           <w:szCs w:val="28"/>
           <w:lang w:val="fr-FR"/>
         </w:rPr>
-        <w:t>S</w:t>
-      </w:r>
-      <w:r>
-        <w:rPr>
-          <w:rFonts w:ascii="Levenim MT" w:hAnsi="Levenim MT" w:cs="Levenim MT"/>
-          <w:b/>
-          <w:bCs/>
-          <w:sz w:val="28"/>
-          <w:szCs w:val="28"/>
-          <w:lang w:val="fr-FR"/>
-        </w:rPr>
-        <w:t>ources</w:t>
+        <w:t>Sources</w:t>
       </w:r>
     </w:p>
     <w:p>
@@ -1888,6 +1904,8 @@
           <w:lang w:val="fr-FR"/>
         </w:rPr>
       </w:pPr>
+      <w:bookmarkStart w:id="0" w:name="_GoBack"/>
+      <w:bookmarkEnd w:id="0"/>
     </w:p>
     <w:p>
       <w:pPr>
@@ -2018,6 +2036,7 @@
         <w:docPartUnique/>
       </w:docPartObj>
     </w:sdtPr>
+    <w:sdtEndPr/>
     <w:sdtContent>
       <w:p>
         <w:pPr>
@@ -2231,9 +2250,7 @@
       </w:rPr>
       <w:t xml:space="preserve"> des tests</w:t>
     </w:r>
-    <w:proofErr w:type="spellStart"/>
   </w:p>
-  <w:proofErr w:type="spellEnd"/>
 </w:hdr>
 </file>
 
@@ -4056,7 +4073,7 @@
 </file>
 
 <file path=customXml/itemProps1.xml><?xml version="1.0" encoding="utf-8"?>
-<ds:datastoreItem xmlns:ds="http://schemas.openxmlformats.org/officeDocument/2006/customXml" ds:itemID="{8BD6F02B-C19E-4186-8DA4-68BB18ADC491}">
+<ds:datastoreItem xmlns:ds="http://schemas.openxmlformats.org/officeDocument/2006/customXml" ds:itemID="{A4BDD89D-07CE-45EA-AB1C-32EBAEC3EE7B}">
   <ds:schemaRefs>
     <ds:schemaRef ds:uri="http://schemas.openxmlformats.org/officeDocument/2006/bibliography"/>
   </ds:schemaRefs>

</xml_diff>